<commit_message>
feat: analyse the 2010 paper
</commit_message>
<xml_diff>
--- a/Documentation/Licenta bla bla.docx
+++ b/Documentation/Licenta bla bla.docx
@@ -6,8 +6,16 @@
       <w:pPr>
         <w:ind w:firstLine="720"/>
         <w:jc w:val="both"/>
-      </w:pPr>
-      <w:r>
+        <w:rPr>
+          <w:b/>
+          <w:bCs/>
+        </w:rPr>
+      </w:pPr>
+      <w:r>
+        <w:rPr>
+          <w:b/>
+          <w:bCs/>
+        </w:rPr>
         <w:t>[introducere]</w:t>
       </w:r>
     </w:p>
@@ -74,8 +82,13 @@
         <w:t>automatizarea sarcinilor repetitive ale profesorilor</w:t>
       </w:r>
       <w:r>
-        <w:t xml:space="preserve"> cu ajutorul tehnologiilor e-learning</w:t>
-      </w:r>
+        <w:t xml:space="preserve"> cu ajutorul tehnologiilor e-</w:t>
+      </w:r>
+      <w:proofErr w:type="spellStart"/>
+      <w:r>
+        <w:t>learning</w:t>
+      </w:r>
+      <w:proofErr w:type="spellEnd"/>
       <w:r>
         <w:t>.</w:t>
       </w:r>
@@ -230,7 +243,15 @@
         <w:t xml:space="preserve">Pentru a </w:t>
       </w:r>
       <w:r>
-        <w:t>ajuta la rezolvarea problemei de scalabilitate a cursurilor</w:t>
+        <w:t xml:space="preserve">ajuta la rezolvarea problemei de </w:t>
+      </w:r>
+      <w:proofErr w:type="spellStart"/>
+      <w:r>
+        <w:t>scalabilitate</w:t>
+      </w:r>
+      <w:proofErr w:type="spellEnd"/>
+      <w:r>
+        <w:t xml:space="preserve"> a cursurilor</w:t>
       </w:r>
       <w:r>
         <w:t xml:space="preserve">, </w:t>
@@ -287,45 +308,509 @@
         <w:jc w:val="both"/>
       </w:pPr>
       <w:r>
+        <w:t xml:space="preserve">Predarea programării se confruntă se confruntă cu probleme specifice, cum ar fi înțelegerea conceptelor de programare, </w:t>
+      </w:r>
+      <w:r>
+        <w:t>dar</w:t>
+      </w:r>
+      <w:r>
+        <w:t xml:space="preserve"> și a algoritmilor pentru rezolvarea sarcinilor de programare.</w:t>
+      </w:r>
+      <w:r>
+        <w:t xml:space="preserve"> S</w:t>
+      </w:r>
+      <w:r>
+        <w:t xml:space="preserve">tudenții încearcă să evite </w:t>
+      </w:r>
+      <w:r>
+        <w:t xml:space="preserve">înțelegerea unor </w:t>
+      </w:r>
+      <w:r>
+        <w:t>concepte</w:t>
+      </w:r>
+      <w:r>
+        <w:t xml:space="preserve"> </w:t>
+      </w:r>
+      <w:r>
+        <w:t xml:space="preserve">de programare </w:t>
+      </w:r>
+      <w:r>
+        <w:t>urmând niște scurtături</w:t>
+      </w:r>
+      <w:r>
+        <w:t>, cum ar fi învățarea codului prin memorare</w:t>
+      </w:r>
+      <w:r>
+        <w:t xml:space="preserve"> sau</w:t>
+      </w:r>
+      <w:r>
+        <w:t xml:space="preserve"> copierea programelor de la colegi</w:t>
+      </w:r>
+      <w:r>
+        <w:t>.</w:t>
+      </w:r>
+    </w:p>
+    <w:p>
+      <w:pPr>
+        <w:ind w:firstLine="720"/>
+        <w:jc w:val="both"/>
+      </w:pPr>
+    </w:p>
+    <w:p>
+      <w:pPr>
+        <w:ind w:firstLine="720"/>
+        <w:jc w:val="both"/>
+      </w:pPr>
+      <w:r>
+        <w:t>Domeniul evaluării automate este imens și există mai multe categorii diferite ale sistemelor existente.</w:t>
+      </w:r>
+      <w:r>
+        <w:t xml:space="preserve"> E</w:t>
+      </w:r>
+      <w:r>
+        <w:t>xercițiile</w:t>
+      </w:r>
+      <w:r>
+        <w:t xml:space="preserve"> pot fi împărțite</w:t>
+      </w:r>
+      <w:r>
+        <w:t xml:space="preserve"> în </w:t>
+      </w:r>
+      <w:r>
+        <w:t>trei</w:t>
+      </w:r>
+      <w:r>
+        <w:t xml:space="preserve"> categorii de bază: întrebări cu răspunsuri multiple, </w:t>
+      </w:r>
+      <w:r>
+        <w:t xml:space="preserve">întrebări cu răspuns liber și </w:t>
+      </w:r>
+      <w:r>
+        <w:t>sarcini de programare</w:t>
+      </w:r>
+      <w:r>
+        <w:t>.</w:t>
+      </w:r>
+    </w:p>
+    <w:p>
+      <w:pPr>
+        <w:ind w:firstLine="720"/>
+        <w:jc w:val="both"/>
+      </w:pPr>
+      <w:r>
+        <w:t>Simplitatea întrebărilor cu alegere multiplă le-a făcut foarte popular</w:t>
+      </w:r>
+      <w:r>
+        <w:t>e</w:t>
+      </w:r>
+      <w:r>
+        <w:t xml:space="preserve"> în sistemele de management al învățării, cum ar fi </w:t>
+      </w:r>
+      <w:proofErr w:type="spellStart"/>
+      <w:r>
+        <w:t>Moodle</w:t>
+      </w:r>
+      <w:proofErr w:type="spellEnd"/>
+      <w:r>
+        <w:t>. Cu toate acestea, în predarea programării, întrebările cu răspunsuri multiple pot fi utile doar pentru adoptarea unor elemente teoretice de bază, nu și pentru dobândirea de abilități practice în rezolvarea sarcinilor de programare.</w:t>
+      </w:r>
+    </w:p>
+    <w:p>
+      <w:pPr>
+        <w:ind w:firstLine="720"/>
+        <w:jc w:val="both"/>
+      </w:pPr>
+      <w:r>
+        <w:t>Evaluarea automată a sarcinilor de programare este cel mai obișnuit exemplu</w:t>
+      </w:r>
+      <w:r>
+        <w:t xml:space="preserve"> de evaluare</w:t>
+      </w:r>
+      <w:r>
+        <w:t xml:space="preserve"> în domeniul informaticii.</w:t>
+      </w:r>
+      <w:r>
+        <w:t xml:space="preserve"> </w:t>
+      </w:r>
+      <w:r>
+        <w:t>Cele mai vechi sisteme de evaluare, s-au bazat pe o metodă foarte simplă de potrivire a rezultatelor</w:t>
+      </w:r>
+      <w:r>
+        <w:t xml:space="preserve"> unde este comparat </w:t>
+      </w:r>
+      <w:r>
+        <w:t xml:space="preserve">rezultatul creat de un program model </w:t>
+      </w:r>
+      <w:r>
+        <w:t xml:space="preserve">alcătuit de către profesor </w:t>
+      </w:r>
+      <w:r>
+        <w:t>cu rezultatul programului elevului.</w:t>
+      </w:r>
+      <w:r>
+        <w:t xml:space="preserve"> Ulterior, acestea au evoluat și pe </w:t>
+      </w:r>
+      <w:proofErr w:type="spellStart"/>
+      <w:r>
+        <w:t>langă</w:t>
+      </w:r>
+      <w:proofErr w:type="spellEnd"/>
+      <w:r>
+        <w:t xml:space="preserve"> corectitudine, analizează și eficiența sau stilul de programare. </w:t>
+      </w:r>
+      <w:r>
+        <w:t>Exemple mai recente includ utilizarea arborilor de sintaxă</w:t>
+      </w:r>
+      <w:r>
+        <w:t xml:space="preserve"> </w:t>
+      </w:r>
+      <w:r>
+        <w:t xml:space="preserve">pentru a determina dacă o </w:t>
+      </w:r>
+      <w:r>
+        <w:t xml:space="preserve">soluție este corectă din punct de vedere sintactic sau dacă </w:t>
+      </w:r>
+      <w:r>
+        <w:t>studentul este capabil să urmeze convențiile de codare larg acceptate (</w:t>
+      </w:r>
+      <w:r>
+        <w:t xml:space="preserve">să </w:t>
+      </w:r>
+      <w:proofErr w:type="spellStart"/>
+      <w:r>
+        <w:t>indent</w:t>
+      </w:r>
+      <w:r>
+        <w:t>eze</w:t>
+      </w:r>
+      <w:proofErr w:type="spellEnd"/>
+      <w:r>
+        <w:t xml:space="preserve"> cod</w:t>
+      </w:r>
+      <w:r>
+        <w:t>,</w:t>
+      </w:r>
+      <w:r>
+        <w:t xml:space="preserve"> să folosească comentarii etc.)</w:t>
+      </w:r>
+      <w:r>
+        <w:t>.</w:t>
+      </w:r>
+    </w:p>
+    <w:p>
+      <w:pPr>
+        <w:ind w:firstLine="720"/>
+        <w:jc w:val="both"/>
+      </w:pPr>
+    </w:p>
+    <w:p>
+      <w:pPr>
+        <w:ind w:firstLine="720"/>
+        <w:jc w:val="both"/>
+      </w:pPr>
+    </w:p>
+    <w:p>
+      <w:pPr>
+        <w:ind w:firstLine="720"/>
+        <w:jc w:val="both"/>
+        <w:rPr>
+          <w:b/>
+          <w:bCs/>
+        </w:rPr>
+      </w:pPr>
+      <w:r>
+        <w:rPr>
+          <w:b/>
+          <w:bCs/>
+        </w:rPr>
         <w:t>[inserează abordările din lucrări]</w:t>
       </w:r>
       <w:r>
-        <w:t xml:space="preserve"> =&gt; [art din biblio perspectiva generala],</w:t>
-      </w:r>
-      <w:r>
+        <w:rPr>
+          <w:b/>
+          <w:bCs/>
+        </w:rPr>
+        <w:t xml:space="preserve"> =&gt; [</w:t>
+      </w:r>
+      <w:proofErr w:type="spellStart"/>
+      <w:r>
+        <w:rPr>
+          <w:b/>
+          <w:bCs/>
+        </w:rPr>
+        <w:t>art</w:t>
+      </w:r>
+      <w:proofErr w:type="spellEnd"/>
+      <w:r>
+        <w:rPr>
+          <w:b/>
+          <w:bCs/>
+        </w:rPr>
+        <w:t xml:space="preserve"> din </w:t>
+      </w:r>
+      <w:proofErr w:type="spellStart"/>
+      <w:r>
+        <w:rPr>
+          <w:b/>
+          <w:bCs/>
+        </w:rPr>
+        <w:t>biblio</w:t>
+      </w:r>
+      <w:proofErr w:type="spellEnd"/>
+      <w:r>
+        <w:rPr>
+          <w:b/>
+          <w:bCs/>
+        </w:rPr>
+        <w:t xml:space="preserve"> perspectiva generala],</w:t>
+      </w:r>
+      <w:r>
+        <w:rPr>
+          <w:b/>
+          <w:bCs/>
+        </w:rPr>
         <w:t xml:space="preserve"> </w:t>
       </w:r>
       <w:r>
-        <w:t>[art mai specifice]</w:t>
-      </w:r>
-    </w:p>
-    <w:p>
-      <w:pPr>
-        <w:ind w:firstLine="720"/>
-        <w:jc w:val="both"/>
-      </w:pPr>
-    </w:p>
-    <w:p>
-      <w:pPr>
-        <w:ind w:firstLine="720"/>
-        <w:jc w:val="both"/>
-      </w:pPr>
-    </w:p>
-    <w:p>
-      <w:pPr>
-        <w:ind w:firstLine="720"/>
-        <w:jc w:val="both"/>
-      </w:pPr>
-      <w:r>
+        <w:rPr>
+          <w:b/>
+          <w:bCs/>
+        </w:rPr>
+        <w:t>[</w:t>
+      </w:r>
+      <w:proofErr w:type="spellStart"/>
+      <w:r>
+        <w:rPr>
+          <w:b/>
+          <w:bCs/>
+        </w:rPr>
+        <w:t>art</w:t>
+      </w:r>
+      <w:proofErr w:type="spellEnd"/>
+      <w:r>
+        <w:rPr>
+          <w:b/>
+          <w:bCs/>
+        </w:rPr>
+        <w:t xml:space="preserve"> mai specifice]</w:t>
+      </w:r>
+    </w:p>
+    <w:p>
+      <w:pPr>
+        <w:ind w:firstLine="720"/>
+        <w:jc w:val="both"/>
+      </w:pPr>
+      <w:r>
+        <w:t xml:space="preserve">În ultimii ani </w:t>
+      </w:r>
+      <w:r>
+        <w:t xml:space="preserve">au apărut mai multe propuneri pentru </w:t>
+      </w:r>
+      <w:r>
+        <w:t>dezvoltarea</w:t>
+      </w:r>
+      <w:r>
+        <w:t xml:space="preserve"> de </w:t>
+      </w:r>
+      <w:r>
+        <w:t xml:space="preserve">software educațional specializat </w:t>
+      </w:r>
+      <w:r>
+        <w:t>în</w:t>
+      </w:r>
+      <w:r>
+        <w:t xml:space="preserve"> a ajuta studenții să înțeleagă conceptele de bază de programare și să dezvolte abilități de rezolvare a problemelor.</w:t>
+      </w:r>
+      <w:r>
+        <w:t xml:space="preserve"> </w:t>
+      </w:r>
+      <w:r>
+        <w:t>Ce</w:t>
+      </w:r>
+      <w:r>
+        <w:t xml:space="preserve">le mai populare lucrări </w:t>
+      </w:r>
+      <w:r>
+        <w:t>vor fi prezent</w:t>
+      </w:r>
+      <w:r>
+        <w:t>ate</w:t>
+      </w:r>
+      <w:r>
+        <w:t xml:space="preserve"> în acest capitol și </w:t>
+      </w:r>
+      <w:r>
+        <w:t>vor</w:t>
+      </w:r>
+      <w:r>
+        <w:t xml:space="preserve"> fi explicat</w:t>
+      </w:r>
+      <w:r>
+        <w:t>e</w:t>
+      </w:r>
+      <w:r>
+        <w:t xml:space="preserve"> pe scu</w:t>
+      </w:r>
+      <w:r>
+        <w:t>rt implementarea, obiectivele îndeplinite și dezavantajele fiecărei propuneri</w:t>
+      </w:r>
+      <w:r>
+        <w:t>.</w:t>
+      </w:r>
+      <w:r>
+        <w:t xml:space="preserve"> E</w:t>
+      </w:r>
+      <w:r>
+        <w:t xml:space="preserve">xistă </w:t>
+      </w:r>
+      <w:r>
+        <w:t xml:space="preserve">mai </w:t>
+      </w:r>
+      <w:r>
+        <w:t xml:space="preserve">multe instrumente folosite în procesul de predare a programării, variind de la instrumente folosite doar la universități și facultăți la </w:t>
+      </w:r>
+      <w:r>
+        <w:t xml:space="preserve">instrumente </w:t>
+      </w:r>
+      <w:r>
+        <w:t>care au fost dezvoltate</w:t>
+      </w:r>
+      <w:r>
+        <w:t xml:space="preserve"> pentru uz comercial</w:t>
+      </w:r>
+      <w:r>
+        <w:t>.</w:t>
+      </w:r>
+    </w:p>
+    <w:p>
+      <w:pPr>
+        <w:ind w:firstLine="720"/>
+        <w:jc w:val="both"/>
+      </w:pPr>
+    </w:p>
+    <w:p>
+      <w:pPr>
+        <w:ind w:firstLine="720"/>
+        <w:jc w:val="both"/>
+      </w:pPr>
+    </w:p>
+    <w:p>
+      <w:pPr>
+        <w:ind w:firstLine="720"/>
+        <w:jc w:val="both"/>
+        <w:rPr>
+          <w:b/>
+          <w:bCs/>
+        </w:rPr>
+      </w:pPr>
+      <w:r>
+        <w:rPr>
+          <w:b/>
+          <w:bCs/>
+        </w:rPr>
         <w:t>[descrie sistemul]</w:t>
       </w:r>
       <w:r>
-        <w:t xml:space="preserve"> -&gt; [am inceput cu ceva simplu], [deep dive into grammar | garbage</w:t>
-      </w:r>
-      <w:r>
-        <w:t>, exploration</w:t>
-      </w:r>
-      <w:r>
+        <w:rPr>
+          <w:b/>
+          <w:bCs/>
+        </w:rPr>
+        <w:t xml:space="preserve"> -&gt; [am </w:t>
+      </w:r>
+      <w:proofErr w:type="spellStart"/>
+      <w:r>
+        <w:rPr>
+          <w:b/>
+          <w:bCs/>
+        </w:rPr>
+        <w:t>inceput</w:t>
+      </w:r>
+      <w:proofErr w:type="spellEnd"/>
+      <w:r>
+        <w:rPr>
+          <w:b/>
+          <w:bCs/>
+        </w:rPr>
+        <w:t xml:space="preserve"> cu ceva simplu], [</w:t>
+      </w:r>
+      <w:proofErr w:type="spellStart"/>
+      <w:r>
+        <w:rPr>
+          <w:b/>
+          <w:bCs/>
+        </w:rPr>
+        <w:t>deep</w:t>
+      </w:r>
+      <w:proofErr w:type="spellEnd"/>
+      <w:r>
+        <w:rPr>
+          <w:b/>
+          <w:bCs/>
+        </w:rPr>
+        <w:t xml:space="preserve"> dive </w:t>
+      </w:r>
+      <w:proofErr w:type="spellStart"/>
+      <w:r>
+        <w:rPr>
+          <w:b/>
+          <w:bCs/>
+        </w:rPr>
+        <w:t>into</w:t>
+      </w:r>
+      <w:proofErr w:type="spellEnd"/>
+      <w:r>
+        <w:rPr>
+          <w:b/>
+          <w:bCs/>
+        </w:rPr>
+        <w:t xml:space="preserve"> </w:t>
+      </w:r>
+      <w:proofErr w:type="spellStart"/>
+      <w:r>
+        <w:rPr>
+          <w:b/>
+          <w:bCs/>
+        </w:rPr>
+        <w:t>grammar</w:t>
+      </w:r>
+      <w:proofErr w:type="spellEnd"/>
+      <w:r>
+        <w:rPr>
+          <w:b/>
+          <w:bCs/>
+        </w:rPr>
+        <w:t xml:space="preserve"> | </w:t>
+      </w:r>
+      <w:proofErr w:type="spellStart"/>
+      <w:r>
+        <w:rPr>
+          <w:b/>
+          <w:bCs/>
+        </w:rPr>
+        <w:t>garbage</w:t>
+      </w:r>
+      <w:proofErr w:type="spellEnd"/>
+      <w:r>
+        <w:rPr>
+          <w:b/>
+          <w:bCs/>
+        </w:rPr>
+        <w:t xml:space="preserve">, </w:t>
+      </w:r>
+      <w:proofErr w:type="spellStart"/>
+      <w:r>
+        <w:rPr>
+          <w:b/>
+          <w:bCs/>
+        </w:rPr>
+        <w:t>exploration</w:t>
+      </w:r>
+      <w:proofErr w:type="spellEnd"/>
+      <w:r>
+        <w:rPr>
+          <w:b/>
+          <w:bCs/>
+        </w:rPr>
         <w:t>], [rezultatul]</w:t>
       </w:r>
     </w:p>
@@ -335,63 +820,259 @@
         <w:jc w:val="both"/>
       </w:pPr>
       <w:r>
-        <w:t>Sa zic ca am ales c++ pentru ca aveam portiunile de cod din cartea aia de teste</w:t>
-      </w:r>
-    </w:p>
-    <w:p>
-      <w:pPr>
-        <w:ind w:firstLine="720"/>
-        <w:jc w:val="both"/>
-      </w:pPr>
-      <w:r>
-        <w:t>Imagine cu codul generat si AST-ul corespunzator</w:t>
-      </w:r>
-    </w:p>
-    <w:p>
-      <w:pPr>
-        <w:ind w:firstLine="720"/>
-        <w:jc w:val="both"/>
-      </w:pPr>
-      <w:r>
-        <w:t>Pe langa conceptul de gramatica am adoptat si alte concepte din lumea compilatoarelor</w:t>
-      </w:r>
-    </w:p>
-    <w:p>
-      <w:pPr>
-        <w:ind w:firstLine="720"/>
-        <w:jc w:val="both"/>
-      </w:pPr>
-    </w:p>
-    <w:p>
-      <w:pPr>
-        <w:ind w:firstLine="720"/>
-        <w:jc w:val="both"/>
-      </w:pPr>
-      <w:r>
+        <w:t xml:space="preserve">Sa zic ca am ales c++ pentru ca aveam </w:t>
+      </w:r>
+      <w:proofErr w:type="spellStart"/>
+      <w:r>
+        <w:t>portiunile</w:t>
+      </w:r>
+      <w:proofErr w:type="spellEnd"/>
+      <w:r>
+        <w:t xml:space="preserve"> de cod din cartea aia de teste</w:t>
+      </w:r>
+    </w:p>
+    <w:p>
+      <w:pPr>
+        <w:ind w:firstLine="720"/>
+        <w:jc w:val="both"/>
+      </w:pPr>
+      <w:r>
+        <w:t>Imagine cu codul generat si AST-</w:t>
+      </w:r>
+      <w:proofErr w:type="spellStart"/>
+      <w:r>
+        <w:t>ul</w:t>
+      </w:r>
+      <w:proofErr w:type="spellEnd"/>
+      <w:r>
+        <w:t xml:space="preserve"> </w:t>
+      </w:r>
+      <w:proofErr w:type="spellStart"/>
+      <w:r>
+        <w:t>corespunzator</w:t>
+      </w:r>
+      <w:proofErr w:type="spellEnd"/>
+    </w:p>
+    <w:p>
+      <w:pPr>
+        <w:ind w:firstLine="720"/>
+        <w:jc w:val="both"/>
+      </w:pPr>
+      <w:r>
+        <w:t xml:space="preserve">Pe </w:t>
+      </w:r>
+      <w:proofErr w:type="spellStart"/>
+      <w:r>
+        <w:t>langa</w:t>
+      </w:r>
+      <w:proofErr w:type="spellEnd"/>
+      <w:r>
+        <w:t xml:space="preserve"> conceptul de gramatica am adoptat si alte concepte din lumea compilatoarelor</w:t>
+      </w:r>
+    </w:p>
+    <w:p>
+      <w:pPr>
+        <w:ind w:firstLine="720"/>
+        <w:jc w:val="both"/>
+      </w:pPr>
+      <w:r>
+        <w:t>A</w:t>
+      </w:r>
+      <w:r>
+        <w:t xml:space="preserve">ceastă lucrare prezintă o abordare generativă în rezolvarea acestor probleme. </w:t>
+      </w:r>
+      <w:r>
+        <w:t xml:space="preserve">Este introdus </w:t>
+      </w:r>
+      <w:r>
+        <w:t xml:space="preserve">sistemul de generare automată a </w:t>
+      </w:r>
+      <w:r>
+        <w:t xml:space="preserve">exercițiilor </w:t>
+      </w:r>
+      <w:r>
+        <w:t xml:space="preserve">care sunt create după </w:t>
+      </w:r>
+      <w:r>
+        <w:t xml:space="preserve">o gramatică și sunt </w:t>
+      </w:r>
+      <w:r>
+        <w:t>unic</w:t>
+      </w:r>
+      <w:r>
+        <w:t>e</w:t>
+      </w:r>
+      <w:r>
+        <w:t xml:space="preserve"> pentru fiecare student. Această abordare, aplicată în timpul procesului de predare, </w:t>
+      </w:r>
+      <w:r>
+        <w:t xml:space="preserve">are scopul de a </w:t>
+      </w:r>
+      <w:r>
+        <w:t>reduce dramatic probabilitatea ca soluțiile să fie copiate</w:t>
+      </w:r>
+      <w:r>
+        <w:t xml:space="preserve">, </w:t>
+      </w:r>
+      <w:r>
+        <w:t xml:space="preserve">iar ulterior are ca rezultat o implicare mai activă a fiecărui elev pentru a crea o soluție unică și proprie. Rezultatul final este </w:t>
+      </w:r>
+      <w:r>
+        <w:t xml:space="preserve">constituit de </w:t>
+      </w:r>
+      <w:r>
+        <w:t>cunoștințe mai aplicabile în programare.</w:t>
+      </w:r>
+    </w:p>
+    <w:p>
+      <w:pPr>
+        <w:ind w:firstLine="720"/>
+        <w:jc w:val="both"/>
+      </w:pPr>
+      <w:r>
+        <w:t xml:space="preserve">Generatorul on-line de exerciții ale elevilor se bazează pe un model de </w:t>
+      </w:r>
+      <w:proofErr w:type="spellStart"/>
+      <w:r>
+        <w:t>scriptare</w:t>
+      </w:r>
+      <w:proofErr w:type="spellEnd"/>
+      <w:r>
+        <w:t xml:space="preserve"> generator (GSM), introdus în </w:t>
+      </w:r>
+      <w:r>
+        <w:t>...</w:t>
+      </w:r>
+      <w:r>
+        <w:t xml:space="preserve"> de </w:t>
+      </w:r>
+      <w:r>
+        <w:t>....</w:t>
+      </w:r>
+      <w:r>
+        <w:t xml:space="preserve"> și descris </w:t>
+      </w:r>
+      <w:r>
+        <w:t>de ...</w:t>
+      </w:r>
+      <w:r>
+        <w:t xml:space="preserve"> în</w:t>
+      </w:r>
+      <w:r>
+        <w:t xml:space="preserve"> ... în</w:t>
+      </w:r>
+      <w:r>
+        <w:t>. Sistemul de generare implementat este prezentat în Figura 1.</w:t>
+      </w:r>
+    </w:p>
+    <w:p>
+      <w:pPr>
+        <w:ind w:firstLine="720"/>
+        <w:jc w:val="both"/>
+      </w:pPr>
+    </w:p>
+    <w:p>
+      <w:pPr>
+        <w:ind w:firstLine="720"/>
+        <w:jc w:val="both"/>
+      </w:pPr>
+    </w:p>
+    <w:p>
+      <w:pPr>
+        <w:ind w:firstLine="720"/>
+        <w:jc w:val="both"/>
+      </w:pPr>
+    </w:p>
+    <w:p>
+      <w:pPr>
+        <w:ind w:firstLine="720"/>
+        <w:jc w:val="both"/>
+        <w:rPr>
+          <w:b/>
+          <w:bCs/>
+        </w:rPr>
+      </w:pPr>
+      <w:r>
+        <w:rPr>
+          <w:b/>
+          <w:bCs/>
+        </w:rPr>
         <w:t>[</w:t>
       </w:r>
       <w:r>
+        <w:rPr>
+          <w:b/>
+          <w:bCs/>
+        </w:rPr>
         <w:t>arata ca poate fi folosit in alt domeniu, matematic]</w:t>
       </w:r>
       <w:r>
+        <w:rPr>
+          <w:b/>
+          <w:bCs/>
+        </w:rPr>
         <w:t xml:space="preserve">, </w:t>
       </w:r>
       <w:r>
-        <w:t>[fa comparatie ca e mai bun ca un produs de pe piata Brio]</w:t>
-      </w:r>
-    </w:p>
-    <w:p>
-      <w:pPr>
-        <w:ind w:firstLine="720"/>
-        <w:jc w:val="both"/>
-      </w:pPr>
-    </w:p>
-    <w:p>
-      <w:pPr>
-        <w:ind w:firstLine="720"/>
-        <w:jc w:val="both"/>
-      </w:pPr>
-      <w:r>
+        <w:rPr>
+          <w:b/>
+          <w:bCs/>
+        </w:rPr>
+        <w:t xml:space="preserve">[fa </w:t>
+      </w:r>
+      <w:proofErr w:type="spellStart"/>
+      <w:r>
+        <w:rPr>
+          <w:b/>
+          <w:bCs/>
+        </w:rPr>
+        <w:t>comparatie</w:t>
+      </w:r>
+      <w:proofErr w:type="spellEnd"/>
+      <w:r>
+        <w:rPr>
+          <w:b/>
+          <w:bCs/>
+        </w:rPr>
+        <w:t xml:space="preserve"> ca e mai bun ca un produs de pe </w:t>
+      </w:r>
+      <w:proofErr w:type="spellStart"/>
+      <w:r>
+        <w:rPr>
+          <w:b/>
+          <w:bCs/>
+        </w:rPr>
+        <w:t>piata</w:t>
+      </w:r>
+      <w:proofErr w:type="spellEnd"/>
+      <w:r>
+        <w:rPr>
+          <w:b/>
+          <w:bCs/>
+        </w:rPr>
+        <w:t xml:space="preserve"> Brio]</w:t>
+      </w:r>
+    </w:p>
+    <w:p>
+      <w:pPr>
+        <w:ind w:firstLine="720"/>
+        <w:jc w:val="both"/>
+      </w:pPr>
+    </w:p>
+    <w:p>
+      <w:pPr>
+        <w:ind w:firstLine="720"/>
+        <w:jc w:val="both"/>
+        <w:rPr>
+          <w:b/>
+          <w:bCs/>
+        </w:rPr>
+      </w:pPr>
+      <w:r>
+        <w:rPr>
+          <w:b/>
+          <w:bCs/>
+        </w:rPr>
         <w:t>[tehnologii folosite]</w:t>
       </w:r>
     </w:p>
@@ -410,21 +1091,62 @@
         <w:jc w:val="both"/>
       </w:pPr>
       <w:r>
-        <w:t>Baza de date sql fiindca scopul este dezvoltarea unui mvp care sa demonstreze capabilitatile  si utilizator putini</w:t>
-      </w:r>
-    </w:p>
-    <w:p>
-      <w:pPr>
-        <w:ind w:firstLine="720"/>
-        <w:jc w:val="both"/>
-      </w:pPr>
-    </w:p>
-    <w:p>
-      <w:pPr>
-        <w:ind w:firstLine="720"/>
-        <w:jc w:val="both"/>
-      </w:pPr>
-      <w:r>
+        <w:lastRenderedPageBreak/>
+        <w:t xml:space="preserve">Baza de date </w:t>
+      </w:r>
+      <w:proofErr w:type="spellStart"/>
+      <w:r>
+        <w:t>sql</w:t>
+      </w:r>
+      <w:proofErr w:type="spellEnd"/>
+      <w:r>
+        <w:t xml:space="preserve"> </w:t>
+      </w:r>
+      <w:proofErr w:type="spellStart"/>
+      <w:r>
+        <w:t>fiindca</w:t>
+      </w:r>
+      <w:proofErr w:type="spellEnd"/>
+      <w:r>
+        <w:t xml:space="preserve"> scopul este dezvoltarea unui </w:t>
+      </w:r>
+      <w:proofErr w:type="spellStart"/>
+      <w:r>
+        <w:t>mvp</w:t>
+      </w:r>
+      <w:proofErr w:type="spellEnd"/>
+      <w:r>
+        <w:t xml:space="preserve"> care sa demonstreze </w:t>
+      </w:r>
+      <w:proofErr w:type="spellStart"/>
+      <w:r>
+        <w:t>capabilitatile</w:t>
+      </w:r>
+      <w:proofErr w:type="spellEnd"/>
+      <w:r>
+        <w:t xml:space="preserve">  si utilizator putini</w:t>
+      </w:r>
+    </w:p>
+    <w:p>
+      <w:pPr>
+        <w:ind w:firstLine="720"/>
+        <w:jc w:val="both"/>
+      </w:pPr>
+    </w:p>
+    <w:p>
+      <w:pPr>
+        <w:ind w:firstLine="720"/>
+        <w:jc w:val="both"/>
+        <w:rPr>
+          <w:b/>
+          <w:bCs/>
+        </w:rPr>
+      </w:pPr>
+      <w:r>
+        <w:rPr>
+          <w:b/>
+          <w:bCs/>
+        </w:rPr>
         <w:t>[performanțe]</w:t>
       </w:r>
     </w:p>
@@ -452,7 +1174,15 @@
         <w:t>C#. Testul de performanță utilizează următoarea configurație:</w:t>
       </w:r>
       <w:r>
-        <w:t xml:space="preserve"> AMD Ryzen 7 4800U CPU 1.8 GHz</w:t>
+        <w:t xml:space="preserve"> AMD </w:t>
+      </w:r>
+      <w:proofErr w:type="spellStart"/>
+      <w:r>
+        <w:t>Ryzen</w:t>
+      </w:r>
+      <w:proofErr w:type="spellEnd"/>
+      <w:r>
+        <w:t xml:space="preserve"> 7 4800U CPU 1.8 GHz</w:t>
       </w:r>
       <w:r>
         <w:t>,</w:t>
@@ -537,8 +1267,16 @@
       <w:pPr>
         <w:ind w:firstLine="720"/>
         <w:jc w:val="both"/>
-      </w:pPr>
-      <w:r>
+        <w:rPr>
+          <w:b/>
+          <w:bCs/>
+        </w:rPr>
+      </w:pPr>
+      <w:r>
+        <w:rPr>
+          <w:b/>
+          <w:bCs/>
+        </w:rPr>
         <w:t>[direcții]</w:t>
       </w:r>
     </w:p>
@@ -639,8 +1377,16 @@
       <w:pPr>
         <w:ind w:firstLine="720"/>
         <w:jc w:val="both"/>
-      </w:pPr>
-      <w:r>
+        <w:rPr>
+          <w:b/>
+          <w:bCs/>
+        </w:rPr>
+      </w:pPr>
+      <w:r>
+        <w:rPr>
+          <w:b/>
+          <w:bCs/>
+        </w:rPr>
         <w:t>[concluzii]</w:t>
       </w:r>
     </w:p>
@@ -713,7 +1459,15 @@
         <w:t>care presupun citirea un</w:t>
       </w:r>
       <w:r>
-        <w:t>ei secvente de cod și deducerea output-ului</w:t>
+        <w:t xml:space="preserve">ei </w:t>
+      </w:r>
+      <w:proofErr w:type="spellStart"/>
+      <w:r>
+        <w:t>secvente</w:t>
+      </w:r>
+      <w:proofErr w:type="spellEnd"/>
+      <w:r>
+        <w:t xml:space="preserve"> de cod și deducerea output-ului</w:t>
       </w:r>
       <w:r>
         <w:t>.</w:t>
@@ -728,8 +1482,21 @@
         <w:t>m</w:t>
       </w:r>
       <w:r>
-        <w:t>ore bla bla</w:t>
-      </w:r>
+        <w:t xml:space="preserve">ore </w:t>
+      </w:r>
+      <w:proofErr w:type="spellStart"/>
+      <w:r>
+        <w:t>bla</w:t>
+      </w:r>
+      <w:proofErr w:type="spellEnd"/>
+      <w:r>
+        <w:t xml:space="preserve"> </w:t>
+      </w:r>
+      <w:proofErr w:type="spellStart"/>
+      <w:r>
+        <w:t>bla</w:t>
+      </w:r>
+      <w:proofErr w:type="spellEnd"/>
       <w:r>
         <w:t xml:space="preserve"> rezumat</w:t>
       </w:r>
@@ -983,6 +1750,52 @@
         <w:jc w:val="both"/>
       </w:pPr>
       <w:r>
+        <w:rPr>
+          <w:noProof/>
+        </w:rPr>
+        <w:lastRenderedPageBreak/>
+        <w:drawing>
+          <wp:inline distT="0" distB="0" distL="0" distR="0" wp14:anchorId="6CEA8039" wp14:editId="7B45FF38">
+            <wp:extent cx="4296375" cy="2267266"/>
+            <wp:effectExtent l="0" t="0" r="9525" b="0"/>
+            <wp:docPr id="2" name="Picture 1"/>
+            <wp:cNvGraphicFramePr>
+              <a:graphicFrameLocks xmlns:a="http://schemas.openxmlformats.org/drawingml/2006/main" noChangeAspect="1"/>
+            </wp:cNvGraphicFramePr>
+            <a:graphic xmlns:a="http://schemas.openxmlformats.org/drawingml/2006/main">
+              <a:graphicData uri="http://schemas.openxmlformats.org/drawingml/2006/picture">
+                <pic:pic xmlns:pic="http://schemas.openxmlformats.org/drawingml/2006/picture">
+                  <pic:nvPicPr>
+                    <pic:cNvPr id="1" name=""/>
+                    <pic:cNvPicPr/>
+                  </pic:nvPicPr>
+                  <pic:blipFill>
+                    <a:blip r:embed="rId5"/>
+                    <a:stretch>
+                      <a:fillRect/>
+                    </a:stretch>
+                  </pic:blipFill>
+                  <pic:spPr>
+                    <a:xfrm>
+                      <a:off x="0" y="0"/>
+                      <a:ext cx="4296375" cy="2267266"/>
+                    </a:xfrm>
+                    <a:prstGeom prst="rect">
+                      <a:avLst/>
+                    </a:prstGeom>
+                  </pic:spPr>
+                </pic:pic>
+              </a:graphicData>
+            </a:graphic>
+          </wp:inline>
+        </w:drawing>
+      </w:r>
+    </w:p>
+    <w:p>
+      <w:pPr>
+        <w:jc w:val="both"/>
+      </w:pPr>
+      <w:r>
         <w:t>identifică o clasă de exerciții unde generarea poate fi automatizată</w:t>
       </w:r>
     </w:p>
@@ -1077,7 +1890,15 @@
         <w:jc w:val="both"/>
       </w:pPr>
       <w:r>
-        <w:t xml:space="preserve">Dacă exercițiul aleator generat nu a satisfăcut setul de constrângeri, atunci acesta este eliminat. </w:t>
+        <w:t xml:space="preserve">Dacă exercițiul </w:t>
+      </w:r>
+      <w:proofErr w:type="spellStart"/>
+      <w:r>
+        <w:t>aleator</w:t>
+      </w:r>
+      <w:proofErr w:type="spellEnd"/>
+      <w:r>
+        <w:t xml:space="preserve"> generat nu a satisfăcut setul de constrângeri, atunci acesta este eliminat. </w:t>
       </w:r>
     </w:p>
     <w:p>
@@ -1096,7 +1917,15 @@
         <w:jc w:val="both"/>
       </w:pPr>
       <w:r>
-        <w:t>Dacă nu a fost posibil să se formeze un set de teste cu constrângerile specificate, atunci backtracking este utilizat la pornirea generatorului de exerciții aleatorii.</w:t>
+        <w:t xml:space="preserve">Dacă nu a fost posibil să se formeze un set de teste cu constrângerile specificate, atunci </w:t>
+      </w:r>
+      <w:proofErr w:type="spellStart"/>
+      <w:r>
+        <w:t>backtracking</w:t>
+      </w:r>
+      <w:proofErr w:type="spellEnd"/>
+      <w:r>
+        <w:t xml:space="preserve"> este utilizat la pornirea generatorului de exerciții aleatorii.</w:t>
       </w:r>
     </w:p>
     <w:p>
@@ -1112,14 +1941,23 @@
         <w:jc w:val="both"/>
       </w:pPr>
       <w:r>
-        <w:t xml:space="preserve">Rezultatul generat folosind generatorul de exerciții aleatoare depinde de clasa de exerciții aleasă. Poate fi: </w:t>
-      </w:r>
-    </w:p>
-    <w:p>
-      <w:pPr>
-        <w:jc w:val="both"/>
-      </w:pPr>
-      <w:r>
+        <w:t xml:space="preserve">Rezultatul generat folosind generatorul de exerciții </w:t>
+      </w:r>
+      <w:proofErr w:type="spellStart"/>
+      <w:r>
+        <w:t>aleatoare</w:t>
+      </w:r>
+      <w:proofErr w:type="spellEnd"/>
+      <w:r>
+        <w:t xml:space="preserve"> depinde de clasa de exerciții aleasă. Poate fi: </w:t>
+      </w:r>
+    </w:p>
+    <w:p>
+      <w:pPr>
+        <w:jc w:val="both"/>
+      </w:pPr>
+      <w:r>
+        <w:lastRenderedPageBreak/>
         <w:t xml:space="preserve">• Un program într-o reprezentare intermediară. </w:t>
       </w:r>
     </w:p>
@@ -1160,8 +1998,13 @@
         <w:jc w:val="both"/>
       </w:pPr>
       <w:r>
-        <w:t>Generarea unei expresii poate produce recursivitate infintă</w:t>
-      </w:r>
+        <w:t xml:space="preserve">Generarea unei expresii poate produce recursivitate </w:t>
+      </w:r>
+      <w:proofErr w:type="spellStart"/>
+      <w:r>
+        <w:t>infintă</w:t>
+      </w:r>
+      <w:proofErr w:type="spellEnd"/>
       <w:r>
         <w:t>. Modalitatea de rezolvare</w:t>
       </w:r>
@@ -1607,13 +2450,13 @@
       <w:lang w:val="ro-RO"/>
     </w:rPr>
   </w:style>
-  <w:style w:type="character" w:default="1" w:styleId="DefaultParagraphFont">
+  <w:style w:type="character" w:default="1" w:styleId="Fontdeparagrafimplicit">
     <w:name w:val="Default Paragraph Font"/>
     <w:uiPriority w:val="1"/>
     <w:semiHidden/>
     <w:unhideWhenUsed/>
   </w:style>
-  <w:style w:type="table" w:default="1" w:styleId="TableNormal">
+  <w:style w:type="table" w:default="1" w:styleId="TabelNormal">
     <w:name w:val="Normal Table"/>
     <w:uiPriority w:val="99"/>
     <w:semiHidden/>
@@ -1628,7 +2471,7 @@
       </w:tblCellMar>
     </w:tblPr>
   </w:style>
-  <w:style w:type="numbering" w:default="1" w:styleId="NoList">
+  <w:style w:type="numbering" w:default="1" w:styleId="FrListare">
     <w:name w:val="No List"/>
     <w:uiPriority w:val="99"/>
     <w:semiHidden/>

</xml_diff>

<commit_message>
feat: last minute changes for statistics
</commit_message>
<xml_diff>
--- a/Documentation/Licenta bla bla.docx
+++ b/Documentation/Licenta bla bla.docx
@@ -4,17 +4,6 @@
   <w:body>
     <w:p>
       <w:pPr>
-        <w:jc w:val="both"/>
-      </w:pPr>
-    </w:p>
-    <w:p>
-      <w:pPr>
-        <w:ind w:firstLine="720"/>
-        <w:jc w:val="both"/>
-      </w:pPr>
-    </w:p>
-    <w:p>
-      <w:pPr>
         <w:ind w:firstLine="720"/>
         <w:jc w:val="both"/>
         <w:rPr>
@@ -191,121 +180,12 @@
     </w:p>
     <w:p>
       <w:pPr>
+        <w:jc w:val="both"/>
+      </w:pPr>
+    </w:p>
+    <w:p>
+      <w:pPr>
         <w:ind w:firstLine="720"/>
-        <w:jc w:val="both"/>
-      </w:pPr>
-      <w:r>
-        <w:t>A</w:t>
-      </w:r>
-      <w:r>
-        <w:t xml:space="preserve">ceastă lucrare prezintă o abordare generativă în rezolvarea acestor probleme. </w:t>
-      </w:r>
-      <w:r>
-        <w:t xml:space="preserve">Este introdus </w:t>
-      </w:r>
-      <w:r>
-        <w:t xml:space="preserve">sistemul de generare automată a </w:t>
-      </w:r>
-      <w:r>
-        <w:t xml:space="preserve">exercițiilor </w:t>
-      </w:r>
-      <w:r>
-        <w:t xml:space="preserve">care sunt create după </w:t>
-      </w:r>
-      <w:r>
-        <w:t xml:space="preserve">o gramatică și sunt </w:t>
-      </w:r>
-      <w:r>
-        <w:t>unic</w:t>
-      </w:r>
-      <w:r>
-        <w:t>e</w:t>
-      </w:r>
-      <w:r>
-        <w:t xml:space="preserve"> pentru fiecare student. Această abordare, aplicată în timpul procesului de predare, </w:t>
-      </w:r>
-      <w:r>
-        <w:t xml:space="preserve">are scopul de a </w:t>
-      </w:r>
-      <w:r>
-        <w:t>reduce dramatic probabilitatea ca soluțiile să fie copiate</w:t>
-      </w:r>
-      <w:r>
-        <w:t xml:space="preserve">, </w:t>
-      </w:r>
-      <w:r>
-        <w:t xml:space="preserve">iar ulterior are ca rezultat o implicare mai activă a fiecărui elev pentru a crea o soluție unică și proprie. Rezultatul final este </w:t>
-      </w:r>
-      <w:r>
-        <w:t xml:space="preserve">constituit de </w:t>
-      </w:r>
-      <w:r>
-        <w:t>cunoștințe mai aplicabile în programare.</w:t>
-      </w:r>
-    </w:p>
-    <w:p>
-      <w:pPr>
-        <w:ind w:firstLine="720"/>
-        <w:jc w:val="both"/>
-      </w:pPr>
-      <w:r>
-        <w:t xml:space="preserve">Generatorul on-line de exerciții ale elevilor se bazează pe un model de </w:t>
-      </w:r>
-      <w:proofErr w:type="spellStart"/>
-      <w:r>
-        <w:t>scriptare</w:t>
-      </w:r>
-      <w:proofErr w:type="spellEnd"/>
-      <w:r>
-        <w:t xml:space="preserve"> generator (GSM), introdus în </w:t>
-      </w:r>
-      <w:r>
-        <w:t>...</w:t>
-      </w:r>
-      <w:r>
-        <w:t xml:space="preserve"> de </w:t>
-      </w:r>
-      <w:r>
-        <w:t>....</w:t>
-      </w:r>
-      <w:r>
-        <w:t xml:space="preserve"> și descris </w:t>
-      </w:r>
-      <w:r>
-        <w:t>de ...</w:t>
-      </w:r>
-      <w:r>
-        <w:t xml:space="preserve"> în</w:t>
-      </w:r>
-      <w:r>
-        <w:t xml:space="preserve"> ... în</w:t>
-      </w:r>
-      <w:r>
-        <w:t>. Sistemul de generare implementat este prezentat în Figura 1.</w:t>
-      </w:r>
-    </w:p>
-    <w:p>
-      <w:pPr>
-        <w:ind w:firstLine="720"/>
-        <w:jc w:val="both"/>
-      </w:pPr>
-    </w:p>
-    <w:p>
-      <w:pPr>
-        <w:ind w:firstLine="720"/>
-        <w:jc w:val="both"/>
-      </w:pPr>
-    </w:p>
-    <w:p>
-      <w:pPr>
-        <w:ind w:firstLine="720"/>
-        <w:jc w:val="both"/>
-      </w:pPr>
-    </w:p>
-    <w:p>
-      <w:pPr>
-        <w:ind w:firstLine="720"/>
-        <w:jc w:val="both"/>
         <w:rPr>
           <w:b/>
           <w:bCs/>
@@ -316,60 +196,145 @@
           <w:b/>
           <w:bCs/>
         </w:rPr>
-        <w:t>[</w:t>
-      </w:r>
-      <w:r>
+        <w:t>[rezultate experimentale]</w:t>
+      </w:r>
+    </w:p>
+    <w:p>
+      <w:r>
+        <w:t>De asemenea, confirmăm eficacitatea sistemului prin experimentele noastre preliminare.</w:t>
+      </w:r>
+    </w:p>
+    <w:p>
+      <w:r>
+        <w:t>eficacitatea practicilor de depanare este confirmată empiric. În viitor, vom evalua următoarele aspecte: • evaluarea practicilor de estimare a rezultatelor, • combinația dintre sistemul nostru și MOOC, • exercițiile în conformitate cu progresul învățării și • evaluarea profundă de către mulți evaluatori. Mai mult, ar trebui să implementăm și sistemul practic și să-l evaluăm</w:t>
+      </w:r>
+    </w:p>
+    <w:p>
+      <w:pPr>
+        <w:jc w:val="both"/>
+      </w:pPr>
+      <w:r>
+        <w:t xml:space="preserve">Generatoarele de exerciții de programare discutate în această lucrare pot fi implementate în cadrul cursului de Structuri de Date și Algoritmi. </w:t>
+      </w:r>
+    </w:p>
+    <w:p>
+      <w:pPr>
+        <w:ind w:firstLine="720"/>
+        <w:jc w:val="both"/>
+      </w:pPr>
+      <w:r>
+        <w:t xml:space="preserve">Tabelul prezintă performanța generatoarelor de exerciții de programare implementate în </w:t>
+      </w:r>
+      <w:r>
+        <w:t xml:space="preserve">limbajul </w:t>
+      </w:r>
+      <w:r>
+        <w:t>C#. Testul de performanță utilizează următoarea configurație:</w:t>
+      </w:r>
+      <w:r>
+        <w:t xml:space="preserve"> AMD </w:t>
+      </w:r>
+      <w:proofErr w:type="spellStart"/>
+      <w:r>
+        <w:t>Ryzen</w:t>
+      </w:r>
+      <w:proofErr w:type="spellEnd"/>
+      <w:r>
+        <w:t xml:space="preserve"> 7 4800U CPU 1.8 GHz</w:t>
+      </w:r>
+      <w:r>
+        <w:t>,</w:t>
+      </w:r>
+      <w:r>
+        <w:t xml:space="preserve"> 16 GB </w:t>
+      </w:r>
+      <w:r>
+        <w:t>RAM,</w:t>
+      </w:r>
+      <w:r>
+        <w:t xml:space="preserve"> </w:t>
+      </w:r>
+      <w:r>
+        <w:t>C#</w:t>
+      </w:r>
+      <w:r>
+        <w:t xml:space="preserve"> 10</w:t>
+      </w:r>
+      <w:r>
+        <w:t>.0, .NET 6.0</w:t>
+      </w:r>
+      <w:r>
+        <w:t>. Rezultatele arată că schema propusă pentru construcția</w:t>
+      </w:r>
+      <w:r>
+        <w:t xml:space="preserve"> </w:t>
+      </w:r>
+      <w:r>
+        <w:t>generatoarelor de exerciții de programare este destul de rapidă pentru a fi folosită online.</w:t>
+      </w:r>
+    </w:p>
+    <w:p>
+      <w:pPr>
+        <w:ind w:firstLine="720"/>
+        <w:jc w:val="both"/>
+      </w:pPr>
+      <w:r>
+        <w:t xml:space="preserve">Tabel </w:t>
+      </w:r>
+      <w:r>
+        <w:t>- P</w:t>
+      </w:r>
+      <w:r>
+        <w:t>erformanțele generatoarelor de exerciții de programare</w:t>
+      </w:r>
+      <w:r>
+        <w:t xml:space="preserve"> (t</w:t>
+      </w:r>
+      <w:r>
+        <w:t>i</w:t>
+      </w:r>
+      <w:r>
+        <w:t xml:space="preserve">p </w:t>
+      </w:r>
+      <w:r>
+        <w:t>exercițiu generat</w:t>
+      </w:r>
+      <w:r>
+        <w:t xml:space="preserve"> / p</w:t>
+      </w:r>
+      <w:r>
+        <w:t>erformanța generator</w:t>
+      </w:r>
+      <w:r>
+        <w:t xml:space="preserve"> </w:t>
+      </w:r>
+      <w:r>
+        <w:t>(exerciții/sec)</w:t>
+      </w:r>
+      <w:r>
+        <w:t>)</w:t>
+      </w:r>
+    </w:p>
+    <w:p>
+      <w:pPr>
+        <w:jc w:val="both"/>
+      </w:pPr>
+    </w:p>
+    <w:p>
+      <w:pPr>
+        <w:ind w:firstLine="720"/>
+        <w:jc w:val="both"/>
         <w:rPr>
           <w:b/>
           <w:bCs/>
         </w:rPr>
-        <w:t>arata ca poate fi folosit in alt domeniu, matematic]</w:t>
-      </w:r>
+      </w:pPr>
       <w:r>
         <w:rPr>
           <w:b/>
           <w:bCs/>
         </w:rPr>
-        <w:t xml:space="preserve">, </w:t>
-      </w:r>
-      <w:r>
-        <w:rPr>
-          <w:b/>
-          <w:bCs/>
-        </w:rPr>
-        <w:t xml:space="preserve">[fa </w:t>
-      </w:r>
-      <w:proofErr w:type="spellStart"/>
-      <w:r>
-        <w:rPr>
-          <w:b/>
-          <w:bCs/>
-        </w:rPr>
-        <w:t>comparatie</w:t>
-      </w:r>
-      <w:proofErr w:type="spellEnd"/>
-      <w:r>
-        <w:rPr>
-          <w:b/>
-          <w:bCs/>
-        </w:rPr>
-        <w:t xml:space="preserve"> ca e mai bun ca un produs de pe </w:t>
-      </w:r>
-      <w:proofErr w:type="spellStart"/>
-      <w:r>
-        <w:rPr>
-          <w:b/>
-          <w:bCs/>
-        </w:rPr>
-        <w:t>piata</w:t>
-      </w:r>
-      <w:proofErr w:type="spellEnd"/>
-      <w:r>
-        <w:rPr>
-          <w:b/>
-          <w:bCs/>
-        </w:rPr>
-        <w:t xml:space="preserve"> Brio]</w:t>
+        <w:t>[concluzii]</w:t>
       </w:r>
     </w:p>
     <w:p>
@@ -377,22 +342,113 @@
         <w:ind w:firstLine="720"/>
         <w:jc w:val="both"/>
       </w:pPr>
+      <w:r>
+        <w:t>Ac</w:t>
+      </w:r>
+      <w:r>
+        <w:t>eastă</w:t>
+      </w:r>
+      <w:r>
+        <w:t xml:space="preserve"> </w:t>
+      </w:r>
+      <w:r>
+        <w:t>lucrare</w:t>
+      </w:r>
+      <w:r>
+        <w:t xml:space="preserve"> a examinat problema </w:t>
+      </w:r>
+      <w:r>
+        <w:t>scalării</w:t>
+      </w:r>
+      <w:r>
+        <w:t xml:space="preserve"> cursurilor de programare </w:t>
+      </w:r>
+      <w:r>
+        <w:t xml:space="preserve">în contextul nevoii masive de specialiști a industriei tehnologiei informației </w:t>
+      </w:r>
+      <w:r>
+        <w:t>și a sugerat utilizarea generatoarelor de exerciții</w:t>
+      </w:r>
+      <w:r>
+        <w:t xml:space="preserve"> </w:t>
+      </w:r>
+      <w:r>
+        <w:t>ca una dintre abordările promițătoare pentru rezolvarea acestei probleme.</w:t>
+      </w:r>
     </w:p>
     <w:p>
       <w:pPr>
         <w:ind w:firstLine="720"/>
         <w:jc w:val="both"/>
-        <w:rPr>
-          <w:b/>
-          <w:bCs/>
-        </w:rPr>
-      </w:pPr>
-      <w:r>
-        <w:rPr>
-          <w:b/>
-          <w:bCs/>
-        </w:rPr>
-        <w:t>[tehnologii folosite]</w:t>
+      </w:pPr>
+      <w:r>
+        <w:t>Este</w:t>
+      </w:r>
+      <w:r>
+        <w:t xml:space="preserve"> </w:t>
+      </w:r>
+      <w:r>
+        <w:t>prezentată o schemă generală pentru construirea unui generator de exerciții de programare. Sunt identificate două clase principale de exerciții, ale căror variante pot fi automatizate:</w:t>
+      </w:r>
+      <w:r>
+        <w:t xml:space="preserve"> </w:t>
+      </w:r>
+      <w:r>
+        <w:t xml:space="preserve">exerciții </w:t>
+      </w:r>
+      <w:r>
+        <w:t xml:space="preserve">care necesită un algoritm specific pentru rezolvare sau </w:t>
+      </w:r>
+      <w:r>
+        <w:t xml:space="preserve">exerciții </w:t>
+      </w:r>
+      <w:r>
+        <w:t>care presupun citirea un</w:t>
+      </w:r>
+      <w:r>
+        <w:t xml:space="preserve">ei </w:t>
+      </w:r>
+      <w:proofErr w:type="spellStart"/>
+      <w:r>
+        <w:t>secvente</w:t>
+      </w:r>
+      <w:proofErr w:type="spellEnd"/>
+      <w:r>
+        <w:t xml:space="preserve"> de cod și deducerea output-ului</w:t>
+      </w:r>
+      <w:r>
+        <w:t>.</w:t>
+      </w:r>
+      <w:r>
+        <w:t xml:space="preserve"> </w:t>
+      </w:r>
+      <w:r>
+        <w:t>[</w:t>
+      </w:r>
+      <w:r>
+        <w:t>m</w:t>
+      </w:r>
+      <w:r>
+        <w:t xml:space="preserve">ore </w:t>
+      </w:r>
+      <w:proofErr w:type="spellStart"/>
+      <w:r>
+        <w:t>bla</w:t>
+      </w:r>
+      <w:proofErr w:type="spellEnd"/>
+      <w:r>
+        <w:t xml:space="preserve"> </w:t>
+      </w:r>
+      <w:proofErr w:type="spellStart"/>
+      <w:r>
+        <w:t>bla</w:t>
+      </w:r>
+      <w:proofErr w:type="spellEnd"/>
+      <w:r>
+        <w:t xml:space="preserve"> rezumat</w:t>
+      </w:r>
+      <w:r>
+        <w:t>]</w:t>
       </w:r>
     </w:p>
     <w:p>
@@ -401,48 +457,73 @@
         <w:jc w:val="both"/>
       </w:pPr>
       <w:r>
-        <w:t xml:space="preserve">Generatorul a fost incastrat in </w:t>
+        <w:t xml:space="preserve">Experiența </w:t>
+      </w:r>
+      <w:r>
+        <w:t xml:space="preserve">proprie a </w:t>
+      </w:r>
+      <w:r>
+        <w:t>utilizării generatoarelor de exerciții de programare arată că exerciții</w:t>
+      </w:r>
+      <w:r>
+        <w:t>le</w:t>
+      </w:r>
+      <w:r>
+        <w:t xml:space="preserve"> pot fi generate</w:t>
+      </w:r>
+      <w:r>
+        <w:t xml:space="preserve"> </w:t>
+      </w:r>
+      <w:r>
+        <w:t>individual pentru fiecare student</w:t>
+      </w:r>
+      <w:r>
+        <w:t xml:space="preserve"> și sunt fezabile pentru mediul online</w:t>
+      </w:r>
+      <w:r>
+        <w:t>.</w:t>
+      </w:r>
+      <w:r>
+        <w:t xml:space="preserve"> </w:t>
+      </w:r>
+      <w:r>
+        <w:t xml:space="preserve">Abordarea propusă în </w:t>
+      </w:r>
+      <w:r>
+        <w:t xml:space="preserve">lucrare </w:t>
+      </w:r>
+      <w:r>
+        <w:t xml:space="preserve">demonstrează că generatoarele de exerciții de programare pot produce o gamă largă de exerciții și necesită soluții </w:t>
+      </w:r>
+      <w:r>
+        <w:t>ne</w:t>
+      </w:r>
+      <w:r>
+        <w:t>triviale din partea elevului, dezvoltând</w:t>
+      </w:r>
+      <w:r>
+        <w:t>u-i</w:t>
+      </w:r>
+      <w:r>
+        <w:t xml:space="preserve"> astfel abilitățile de programare.</w:t>
       </w:r>
     </w:p>
     <w:p>
       <w:pPr>
         <w:ind w:firstLine="720"/>
-        <w:jc w:val="both"/>
-      </w:pPr>
-      <w:r>
-        <w:t xml:space="preserve">Baza de date </w:t>
-      </w:r>
-      <w:proofErr w:type="spellStart"/>
-      <w:r>
-        <w:t>sql</w:t>
-      </w:r>
-      <w:proofErr w:type="spellEnd"/>
+      </w:pPr>
+      <w:r>
+        <w:t xml:space="preserve">Cu toate acestea, există încă multe îmbunătățiri de făcut în procesul de generare a exercițiilor pentru a putea crea probleme mai interesante. Munca viitoare include integrarea cunoștințelor de bun </w:t>
+      </w:r>
+      <w:r>
+        <w:lastRenderedPageBreak/>
+        <w:t>simț în procesul de generare a exercițiilor pentru a crea mai semnificative</w:t>
+      </w:r>
       <w:r>
         <w:t xml:space="preserve"> </w:t>
       </w:r>
-      <w:proofErr w:type="spellStart"/>
-      <w:r>
-        <w:t>fiindca</w:t>
-      </w:r>
-      <w:proofErr w:type="spellEnd"/>
-      <w:r>
-        <w:t xml:space="preserve"> scopul este dezvoltarea unui </w:t>
-      </w:r>
-      <w:proofErr w:type="spellStart"/>
-      <w:r>
-        <w:t>mvp</w:t>
-      </w:r>
-      <w:proofErr w:type="spellEnd"/>
-      <w:r>
-        <w:t xml:space="preserve"> care sa demonstreze </w:t>
-      </w:r>
-      <w:proofErr w:type="spellStart"/>
-      <w:r>
-        <w:t>capabilitatile</w:t>
-      </w:r>
-      <w:proofErr w:type="spellEnd"/>
-      <w:r>
-        <w:t xml:space="preserve">  si utilizator putini</w:t>
+      <w:r>
+        <w:t>exerciții care se bazează pe aplicații din lumea reală, precum și o analiză mai empirică a momentului în care să se furnizeze intervenții și ce tipuri de personalizări sunt adecvate pentru diferite tipuri de scenarii de confuzie.</w:t>
       </w:r>
     </w:p>
     <w:p>
@@ -450,546 +531,156 @@
         <w:ind w:firstLine="720"/>
         <w:jc w:val="both"/>
       </w:pPr>
+      <w:r>
+        <w:t xml:space="preserve">Utilizarea unui sistem automatizat în cadrul lecțiilor practice de programare ridică problema asigurării calității actului educațional produsă de lipsa componentei umane pentru verificarea </w:t>
+      </w:r>
+      <w:r>
+        <w:t>detaliat</w:t>
+      </w:r>
+      <w:r>
+        <w:t>ă</w:t>
+      </w:r>
+      <w:r>
+        <w:t xml:space="preserve"> a soluțiilor </w:t>
+      </w:r>
+      <w:r>
+        <w:t xml:space="preserve">sau pentru </w:t>
+      </w:r>
+      <w:r>
+        <w:t>personaliz</w:t>
+      </w:r>
+      <w:r>
+        <w:t xml:space="preserve">area </w:t>
+      </w:r>
+      <w:r>
+        <w:t>predării</w:t>
+      </w:r>
+      <w:r>
+        <w:t xml:space="preserve"> precum </w:t>
+      </w:r>
+      <w:r>
+        <w:t>selecția individuală a complexității exercițiilor și obținerea de feedback detaliat asupra</w:t>
+      </w:r>
+      <w:r>
+        <w:t xml:space="preserve"> greșelilor</w:t>
+      </w:r>
+      <w:r>
+        <w:t>.</w:t>
+      </w:r>
     </w:p>
     <w:p>
       <w:pPr>
         <w:ind w:firstLine="720"/>
         <w:jc w:val="both"/>
-        <w:rPr>
-          <w:b/>
-          <w:bCs/>
-        </w:rPr>
-      </w:pPr>
-      <w:r>
-        <w:rPr>
-          <w:b/>
-          <w:bCs/>
-        </w:rPr>
-        <w:t>[performanțe]</w:t>
-      </w:r>
-    </w:p>
-    <w:p>
-      <w:pPr>
-        <w:ind w:firstLine="720"/>
-        <w:jc w:val="both"/>
-      </w:pPr>
-      <w:r>
-        <w:t xml:space="preserve">Generatoarele de exerciții de programare discutate în această lucrare pot fi implementate în cadrul cursului de Structuri de Date și Algoritmi. </w:t>
-      </w:r>
-    </w:p>
-    <w:p>
-      <w:pPr>
-        <w:ind w:firstLine="720"/>
-        <w:jc w:val="both"/>
-      </w:pPr>
-      <w:r>
-        <w:t xml:space="preserve">Tabelul prezintă performanța generatoarelor de exerciții de programare implementate în </w:t>
-      </w:r>
-      <w:r>
-        <w:t xml:space="preserve">limbajul </w:t>
-      </w:r>
-      <w:r>
-        <w:t>C#. Testul de performanță utilizează următoarea configurație:</w:t>
-      </w:r>
-      <w:r>
-        <w:t xml:space="preserve"> AMD </w:t>
-      </w:r>
-      <w:proofErr w:type="spellStart"/>
-      <w:r>
-        <w:t>Ryzen</w:t>
-      </w:r>
-      <w:proofErr w:type="spellEnd"/>
-      <w:r>
-        <w:t xml:space="preserve"> 7 4800U CPU 1.8 GHz</w:t>
-      </w:r>
-      <w:r>
-        <w:t>,</w:t>
-      </w:r>
-      <w:r>
-        <w:t xml:space="preserve"> 16 GB </w:t>
-      </w:r>
-      <w:r>
-        <w:t>RAM,</w:t>
-      </w:r>
+      </w:pPr>
+      <w:r>
+        <w:t xml:space="preserve">Adaptarea dificultății exercițiului la nivelul unui anumit elev. </w:t>
+      </w:r>
+    </w:p>
+    <w:p/>
+    <w:p>
+      <w:r>
+        <w:t>82/57</w:t>
+      </w:r>
+    </w:p>
+    <w:p>
+      <w:r>
+        <w:t>85/60</w:t>
+      </w:r>
+    </w:p>
+    <w:p>
+      <w:r>
+        <w:t xml:space="preserve">110/85 – partea de la </w:t>
+      </w:r>
+      <w:proofErr w:type="spellStart"/>
+      <w:r>
+        <w:t>symbol</w:t>
+      </w:r>
+      <w:proofErr w:type="spellEnd"/>
       <w:r>
         <w:t xml:space="preserve"> </w:t>
       </w:r>
-      <w:r>
-        <w:t>C#</w:t>
-      </w:r>
-      <w:r>
-        <w:t xml:space="preserve"> 10</w:t>
-      </w:r>
-      <w:r>
-        <w:t>.0, .NET 6.0</w:t>
-      </w:r>
-      <w:r>
-        <w:t>. Rezultatele arată că schema propusă pentru construcția</w:t>
-      </w:r>
-      <w:r>
-        <w:t xml:space="preserve"> </w:t>
-      </w:r>
-      <w:r>
-        <w:t>generatoarelor de exerciții de programare este destul de rapidă pentru a fi folosită online.</w:t>
-      </w:r>
-    </w:p>
-    <w:p>
-      <w:pPr>
-        <w:ind w:firstLine="720"/>
-        <w:jc w:val="both"/>
-      </w:pPr>
-      <w:r>
-        <w:lastRenderedPageBreak/>
-        <w:t xml:space="preserve">Tabel </w:t>
-      </w:r>
-      <w:r>
-        <w:t>- P</w:t>
-      </w:r>
-      <w:r>
-        <w:t>erformanțele generatoarelor de exerciții de programare</w:t>
-      </w:r>
-      <w:r>
-        <w:t xml:space="preserve"> (t</w:t>
-      </w:r>
-      <w:r>
-        <w:t>i</w:t>
-      </w:r>
-      <w:r>
-        <w:t xml:space="preserve">p </w:t>
-      </w:r>
-      <w:r>
-        <w:t>exercițiu generat</w:t>
-      </w:r>
-      <w:r>
-        <w:t xml:space="preserve"> / p</w:t>
-      </w:r>
-      <w:r>
-        <w:t>erformanța generator</w:t>
-      </w:r>
-      <w:r>
-        <w:t xml:space="preserve"> </w:t>
-      </w:r>
-      <w:r>
-        <w:t>(exerciții/sec)</w:t>
-      </w:r>
-      <w:r>
-        <w:t>)</w:t>
-      </w:r>
-    </w:p>
-    <w:p>
-      <w:pPr>
-        <w:ind w:firstLine="720"/>
-        <w:jc w:val="both"/>
-      </w:pPr>
-    </w:p>
-    <w:p>
-      <w:pPr>
-        <w:ind w:firstLine="720"/>
-        <w:jc w:val="both"/>
-        <w:rPr>
-          <w:b/>
-          <w:bCs/>
-        </w:rPr>
-      </w:pPr>
-      <w:r>
-        <w:rPr>
-          <w:b/>
-          <w:bCs/>
-        </w:rPr>
-        <w:t>[direcții]</w:t>
-      </w:r>
-    </w:p>
-    <w:p>
-      <w:pPr>
-        <w:ind w:firstLine="720"/>
-        <w:jc w:val="both"/>
-      </w:pPr>
-      <w:r>
-        <w:t>U</w:t>
-      </w:r>
-      <w:r>
-        <w:t xml:space="preserve">tilizarea unui sistem automatizat </w:t>
-      </w:r>
-      <w:r>
-        <w:t xml:space="preserve">în cadrul lecțiilor practice de programare </w:t>
-      </w:r>
-      <w:r>
-        <w:t>r</w:t>
-      </w:r>
-      <w:r>
-        <w:t>idică</w:t>
-      </w:r>
-      <w:r>
-        <w:t xml:space="preserve"> p</w:t>
-      </w:r>
-      <w:r>
-        <w:t xml:space="preserve">roblema asigurării calității actului educațional </w:t>
-      </w:r>
-      <w:r>
-        <w:t>produsă</w:t>
-      </w:r>
-      <w:r>
-        <w:t xml:space="preserve"> de</w:t>
-      </w:r>
-      <w:r>
-        <w:t xml:space="preserve"> lipsa componentei umane</w:t>
-      </w:r>
-      <w:r>
-        <w:t xml:space="preserve"> pentru </w:t>
-      </w:r>
-      <w:r>
-        <w:t xml:space="preserve">verificarea </w:t>
-      </w:r>
-      <w:r>
-        <w:t>detaliat</w:t>
-      </w:r>
-      <w:r>
-        <w:t>ă</w:t>
-      </w:r>
-      <w:r>
-        <w:t xml:space="preserve"> a soluțiilor </w:t>
-      </w:r>
-      <w:r>
-        <w:t xml:space="preserve">sau </w:t>
-      </w:r>
-      <w:r>
-        <w:t xml:space="preserve">pentru </w:t>
-      </w:r>
-      <w:r>
-        <w:t>personaliz</w:t>
-      </w:r>
-      <w:r>
-        <w:t xml:space="preserve">area </w:t>
-      </w:r>
-      <w:r>
-        <w:t>predării</w:t>
-      </w:r>
-      <w:r>
-        <w:t xml:space="preserve"> precum </w:t>
-      </w:r>
-      <w:r>
-        <w:t>selecția individuală a complexității exercițiilor și obținerea de feedback detaliat asupra</w:t>
-      </w:r>
-      <w:r>
-        <w:t xml:space="preserve"> greșelilor</w:t>
-      </w:r>
-      <w:r>
-        <w:t>.</w:t>
-      </w:r>
-    </w:p>
-    <w:p>
-      <w:pPr>
-        <w:ind w:firstLine="720"/>
-        <w:jc w:val="both"/>
-      </w:pPr>
-      <w:r>
-        <w:t xml:space="preserve">Adaptarea dificultății exercițiului la nivelul unui anumit elev. </w:t>
-      </w:r>
-    </w:p>
-    <w:p>
-      <w:pPr>
-        <w:ind w:firstLine="720"/>
-        <w:jc w:val="both"/>
-      </w:pPr>
-    </w:p>
-    <w:p>
-      <w:pPr>
-        <w:ind w:firstLine="720"/>
-        <w:jc w:val="both"/>
-        <w:rPr>
-          <w:b/>
-          <w:bCs/>
-        </w:rPr>
-      </w:pPr>
-      <w:r>
-        <w:rPr>
-          <w:b/>
-          <w:bCs/>
-        </w:rPr>
-        <w:t>[concluzii]</w:t>
-      </w:r>
-    </w:p>
-    <w:p>
-      <w:pPr>
-        <w:ind w:firstLine="720"/>
-        <w:jc w:val="both"/>
-      </w:pPr>
-      <w:r>
-        <w:t>Ac</w:t>
-      </w:r>
-      <w:r>
-        <w:t>eastă</w:t>
-      </w:r>
-      <w:r>
-        <w:t xml:space="preserve"> </w:t>
-      </w:r>
-      <w:r>
-        <w:t>lucrare</w:t>
-      </w:r>
-      <w:r>
-        <w:t xml:space="preserve"> a examinat problema </w:t>
-      </w:r>
-      <w:r>
-        <w:t>scalării</w:t>
-      </w:r>
-      <w:r>
-        <w:t xml:space="preserve"> cursurilor de programare </w:t>
-      </w:r>
-      <w:r>
-        <w:t xml:space="preserve">în contextul nevoii masive de specialiști a industriei tehnologiei informației </w:t>
-      </w:r>
-      <w:r>
-        <w:t>și a sugerat utilizarea generatoarelor de exerciții</w:t>
-      </w:r>
-      <w:r>
-        <w:t xml:space="preserve"> </w:t>
-      </w:r>
-      <w:r>
-        <w:t>ca una dintre abordările promițătoare pentru rezolvarea acestei probleme.</w:t>
-      </w:r>
-    </w:p>
-    <w:p>
-      <w:pPr>
-        <w:ind w:firstLine="720"/>
-        <w:jc w:val="both"/>
-      </w:pPr>
-      <w:r>
-        <w:t>Este</w:t>
-      </w:r>
-      <w:r>
-        <w:t xml:space="preserve"> </w:t>
-      </w:r>
-      <w:r>
-        <w:t>prezentată o schemă generală pentru construirea unui generator de exerciții de programare. Sunt identificate două clase principale de exerciții, ale căror variante pot fi automatizate:</w:t>
-      </w:r>
-      <w:r>
-        <w:t xml:space="preserve"> </w:t>
-      </w:r>
-      <w:r>
-        <w:t xml:space="preserve">exerciții </w:t>
-      </w:r>
-      <w:r>
-        <w:t xml:space="preserve">care necesită un algoritm specific pentru rezolvare sau </w:t>
-      </w:r>
-      <w:r>
-        <w:t xml:space="preserve">exerciții </w:t>
-      </w:r>
-      <w:r>
-        <w:t>care presupun citirea un</w:t>
-      </w:r>
-      <w:r>
-        <w:t xml:space="preserve">ei </w:t>
-      </w:r>
-      <w:proofErr w:type="spellStart"/>
-      <w:r>
-        <w:t>secvente</w:t>
-      </w:r>
-      <w:proofErr w:type="spellEnd"/>
-      <w:r>
-        <w:t xml:space="preserve"> de cod și deducerea output-ului</w:t>
-      </w:r>
-      <w:r>
-        <w:t>.</w:t>
-      </w:r>
-      <w:r>
-        <w:t xml:space="preserve"> </w:t>
-      </w:r>
-      <w:r>
-        <w:t>[</w:t>
-      </w:r>
-      <w:r>
-        <w:t>m</w:t>
-      </w:r>
-      <w:r>
-        <w:t xml:space="preserve">ore </w:t>
-      </w:r>
-      <w:proofErr w:type="spellStart"/>
-      <w:r>
-        <w:t>bla</w:t>
-      </w:r>
-      <w:proofErr w:type="spellEnd"/>
-      <w:r>
-        <w:t xml:space="preserve"> </w:t>
-      </w:r>
-      <w:proofErr w:type="spellStart"/>
-      <w:r>
-        <w:t>bla</w:t>
-      </w:r>
-      <w:proofErr w:type="spellEnd"/>
-      <w:r>
-        <w:t xml:space="preserve"> rezumat</w:t>
-      </w:r>
-      <w:r>
-        <w:t>]</w:t>
-      </w:r>
-    </w:p>
-    <w:p>
-      <w:pPr>
-        <w:ind w:firstLine="720"/>
-        <w:jc w:val="both"/>
-      </w:pPr>
-      <w:r>
-        <w:t xml:space="preserve">Experiența </w:t>
-      </w:r>
-      <w:r>
-        <w:t xml:space="preserve">proprie a </w:t>
-      </w:r>
-      <w:r>
-        <w:t>utilizării generatoarelor de exerciții de programare arată că exerciții</w:t>
-      </w:r>
-      <w:r>
-        <w:t>le</w:t>
-      </w:r>
-      <w:r>
-        <w:t xml:space="preserve"> pot fi generate</w:t>
-      </w:r>
-      <w:r>
-        <w:t xml:space="preserve"> </w:t>
-      </w:r>
-      <w:r>
-        <w:t>individual pentru fiecare student</w:t>
-      </w:r>
-      <w:r>
-        <w:t xml:space="preserve"> și sunt fezabile pentru mediul online</w:t>
-      </w:r>
-      <w:r>
-        <w:t>.</w:t>
-      </w:r>
-    </w:p>
-    <w:p>
-      <w:pPr>
-        <w:ind w:firstLine="720"/>
-        <w:jc w:val="both"/>
-      </w:pPr>
-      <w:r>
-        <w:t xml:space="preserve">Abordarea propusă în </w:t>
-      </w:r>
-      <w:r>
-        <w:t xml:space="preserve">lucrare </w:t>
-      </w:r>
-      <w:r>
-        <w:t xml:space="preserve">demonstrează că generatoarele de exerciții de programare pot produce o gamă largă de exerciții și necesită soluții </w:t>
-      </w:r>
-      <w:r>
-        <w:t>ne</w:t>
-      </w:r>
-      <w:r>
-        <w:t>triviale din partea elevului, dezvoltând</w:t>
-      </w:r>
-      <w:r>
-        <w:t>u-i</w:t>
-      </w:r>
-      <w:r>
-        <w:t xml:space="preserve"> astfel abilitățile de programare.</w:t>
-      </w:r>
-    </w:p>
-    <w:p>
-      <w:pPr>
-        <w:ind w:firstLine="720"/>
-        <w:jc w:val="both"/>
-      </w:pPr>
-    </w:p>
-    <w:p>
-      <w:pPr>
-        <w:ind w:firstLine="720"/>
-        <w:jc w:val="both"/>
-      </w:pPr>
-      <w:r>
-        <w:t>[</w:t>
-      </w:r>
-      <w:proofErr w:type="spellStart"/>
-      <w:r>
-        <w:t>garbage</w:t>
-      </w:r>
-      <w:proofErr w:type="spellEnd"/>
-      <w:r>
-        <w:t>]</w:t>
-      </w:r>
-    </w:p>
-    <w:p>
-      <w:pPr>
-        <w:ind w:firstLine="720"/>
-      </w:pPr>
-      <w:r>
-        <w:t>Evaluarea automată a sarcinilor de programare este cel mai obișnuit exemplu</w:t>
-      </w:r>
-      <w:r>
-        <w:t xml:space="preserve"> de evaluare</w:t>
-      </w:r>
-      <w:r>
-        <w:t xml:space="preserve"> în domeniul informaticii.</w:t>
-      </w:r>
-      <w:r>
-        <w:t xml:space="preserve"> </w:t>
-      </w:r>
-      <w:r>
-        <w:t>Cele mai vechi sisteme de evaluare, s-au bazat pe o metodă foarte simplă de potrivire a rezultatelor</w:t>
-      </w:r>
-      <w:r>
-        <w:t xml:space="preserve">, unde este comparat </w:t>
-      </w:r>
-      <w:r>
-        <w:t xml:space="preserve">rezultatul creat de un program model </w:t>
-      </w:r>
-      <w:r>
-        <w:t xml:space="preserve">alcătuit de către profesor </w:t>
-      </w:r>
-      <w:r>
-        <w:t>cu rezultatul programului elevului.</w:t>
-      </w:r>
-      <w:r>
-        <w:t xml:space="preserve"> Ulterior, acestea au evoluat și pe </w:t>
-      </w:r>
-      <w:proofErr w:type="spellStart"/>
-      <w:r>
-        <w:t>langă</w:t>
-      </w:r>
-      <w:proofErr w:type="spellEnd"/>
-      <w:r>
-        <w:t xml:space="preserve"> corectitudine, analizează și eficiența sau stilul de programare. </w:t>
-      </w:r>
-      <w:r>
-        <w:t>Exemple mai recente includ utilizarea arborilor de sintaxă</w:t>
-      </w:r>
-      <w:r>
-        <w:t xml:space="preserve"> </w:t>
-      </w:r>
-      <w:r>
-        <w:t xml:space="preserve">pentru a determina dacă o </w:t>
-      </w:r>
-      <w:r>
-        <w:t xml:space="preserve">soluție este corectă din punct de vedere sintactic sau dacă </w:t>
-      </w:r>
-      <w:r>
-        <w:t>studentul este capabil să urmeze convențiile de codare larg acceptate (</w:t>
-      </w:r>
-      <w:r>
-        <w:t xml:space="preserve">să </w:t>
-      </w:r>
-      <w:proofErr w:type="spellStart"/>
-      <w:r>
-        <w:t>indent</w:t>
-      </w:r>
-      <w:r>
-        <w:t>eze</w:t>
-      </w:r>
-      <w:proofErr w:type="spellEnd"/>
-      <w:r>
-        <w:t xml:space="preserve"> cod</w:t>
-      </w:r>
-      <w:r>
-        <w:t>,</w:t>
-      </w:r>
-      <w:r>
-        <w:t xml:space="preserve"> să folosească comentarii etc.)</w:t>
-      </w:r>
-      <w:r>
-        <w:t>.</w:t>
-      </w:r>
-    </w:p>
-    <w:p>
-      <w:pPr>
-        <w:ind w:firstLine="720"/>
+      <w:proofErr w:type="spellStart"/>
+      <w:r>
+        <w:t>tables</w:t>
+      </w:r>
+      <w:proofErr w:type="spellEnd"/>
+    </w:p>
+    <w:p>
+      <w:r>
+        <w:t xml:space="preserve">111 – </w:t>
+      </w:r>
+      <w:proofErr w:type="spellStart"/>
+      <w:r>
+        <w:t>symbol</w:t>
+      </w:r>
+      <w:proofErr w:type="spellEnd"/>
+      <w:r>
+        <w:t xml:space="preserve"> table per </w:t>
+      </w:r>
+      <w:proofErr w:type="spellStart"/>
+      <w:r>
+        <w:t>scope</w:t>
+      </w:r>
+      <w:proofErr w:type="spellEnd"/>
+    </w:p>
+    <w:p>
+      <w:r>
+        <w:t xml:space="preserve">112 – </w:t>
+      </w:r>
+      <w:proofErr w:type="spellStart"/>
+      <w:r>
+        <w:t>optimization</w:t>
+      </w:r>
+      <w:proofErr w:type="spellEnd"/>
+    </w:p>
+    <w:p>
+      <w:r>
+        <w:t xml:space="preserve">113 – </w:t>
+      </w:r>
+      <w:proofErr w:type="spellStart"/>
+      <w:r>
+        <w:t>example</w:t>
+      </w:r>
+      <w:proofErr w:type="spellEnd"/>
+      <w:r>
+        <w:t xml:space="preserve"> 2.16</w:t>
+      </w:r>
+    </w:p>
+    <w:p>
+      <w:r>
+        <w:t>115/90 – ultimele 2 frag</w:t>
+      </w:r>
+    </w:p>
+    <w:p>
+      <w:r>
+        <w:t xml:space="preserve">328/303 – ce e </w:t>
+      </w:r>
+      <w:proofErr w:type="spellStart"/>
+      <w:r>
+        <w:t>inainte</w:t>
+      </w:r>
+      <w:proofErr w:type="spellEnd"/>
+      <w:r>
+        <w:t xml:space="preserve"> de ultima expresie</w:t>
+      </w:r>
+    </w:p>
+    <w:p>
+      <w:r>
+        <w:t xml:space="preserve">349/324 – </w:t>
+      </w:r>
+      <w:proofErr w:type="spellStart"/>
+      <w:r>
+        <w:t>sdts</w:t>
+      </w:r>
+      <w:proofErr w:type="spellEnd"/>
+      <w:r>
+        <w:t xml:space="preserve"> pana la 1. 2. </w:t>
+      </w:r>
+    </w:p>
+    <w:p/>
+    <w:p>
+      <w:pPr>
         <w:jc w:val="both"/>
       </w:pPr>
     </w:p>

</xml_diff>